<commit_message>
filter op leerlingen en testplan uitgevoerd
</commit_message>
<xml_diff>
--- a/Ontwerpen/Testplan.docx
+++ b/Ontwerpen/Testplan.docx
@@ -1166,6 +1166,8 @@
           <w:p>
             <w:pPr>
               <w:pStyle w:val="TableParagraph"/>
+              <w:ind w:left="0"/>
+              <w:jc w:val="center"/>
               <w:rPr>
                 <w:b/>
                 <w:sz w:val="24"/>
@@ -1195,7 +1197,8 @@
           <w:p>
             <w:pPr>
               <w:pStyle w:val="TableParagraph"/>
-              <w:ind w:left="112"/>
+              <w:ind w:left="0"/>
+              <w:jc w:val="center"/>
               <w:rPr>
                 <w:sz w:val="24"/>
               </w:rPr>
@@ -1224,7 +1227,8 @@
           <w:p>
             <w:pPr>
               <w:pStyle w:val="TableParagraph"/>
-              <w:ind w:left="112"/>
+              <w:ind w:left="0"/>
+              <w:jc w:val="center"/>
               <w:rPr>
                 <w:sz w:val="24"/>
               </w:rPr>
@@ -1266,7 +1270,8 @@
           <w:p>
             <w:pPr>
               <w:pStyle w:val="TableParagraph"/>
-              <w:ind w:left="126"/>
+              <w:ind w:left="0"/>
+              <w:jc w:val="center"/>
               <w:rPr>
                 <w:sz w:val="24"/>
               </w:rPr>
@@ -1339,7 +1344,8 @@
             <w:pPr>
               <w:pStyle w:val="TableParagraph"/>
               <w:spacing w:before="6"/>
-              <w:ind w:left="126"/>
+              <w:ind w:left="0"/>
+              <w:jc w:val="center"/>
               <w:rPr>
                 <w:sz w:val="24"/>
               </w:rPr>
@@ -1378,6 +1384,8 @@
           <w:p>
             <w:pPr>
               <w:pStyle w:val="TableParagraph"/>
+              <w:ind w:left="0"/>
+              <w:jc w:val="center"/>
               <w:rPr>
                 <w:b/>
                 <w:sz w:val="24"/>
@@ -1389,7 +1397,15 @@
                 <w:spacing w:val="-5"/>
                 <w:sz w:val="24"/>
               </w:rPr>
-              <w:t>1.0</w:t>
+              <w:t>1</w:t>
+            </w:r>
+            <w:r>
+              <w:rPr>
+                <w:b/>
+                <w:spacing w:val="-5"/>
+                <w:sz w:val="24"/>
+              </w:rPr>
+              <w:t>.0</w:t>
             </w:r>
           </w:p>
         </w:tc>
@@ -1406,7 +1422,8 @@
           <w:p>
             <w:pPr>
               <w:pStyle w:val="TableParagraph"/>
-              <w:ind w:left="112"/>
+              <w:ind w:left="0"/>
+              <w:jc w:val="center"/>
               <w:rPr>
                 <w:sz w:val="24"/>
               </w:rPr>
@@ -1442,7 +1459,8 @@
           <w:p>
             <w:pPr>
               <w:pStyle w:val="TableParagraph"/>
-              <w:ind w:left="112"/>
+              <w:ind w:left="0"/>
+              <w:jc w:val="center"/>
               <w:rPr>
                 <w:sz w:val="24"/>
               </w:rPr>
@@ -1483,7 +1501,8 @@
           <w:p>
             <w:pPr>
               <w:pStyle w:val="TableParagraph"/>
-              <w:ind w:left="126"/>
+              <w:ind w:left="0"/>
+              <w:jc w:val="center"/>
               <w:rPr>
                 <w:sz w:val="24"/>
               </w:rPr>
@@ -1570,7 +1589,8 @@
             <w:pPr>
               <w:pStyle w:val="TableParagraph"/>
               <w:spacing w:before="6"/>
-              <w:ind w:left="126"/>
+              <w:ind w:left="0"/>
+              <w:jc w:val="center"/>
               <w:rPr>
                 <w:sz w:val="24"/>
                 <w:szCs w:val="24"/>
@@ -1670,11 +1690,28 @@
             <w:pPr>
               <w:pStyle w:val="TableParagraph"/>
               <w:ind w:left="0"/>
+              <w:jc w:val="center"/>
               <w:rPr>
                 <w:rFonts w:ascii="Times New Roman"/>
                 <w:sz w:val="20"/>
               </w:rPr>
             </w:pPr>
+            <w:r>
+              <w:rPr>
+                <w:b/>
+                <w:spacing w:val="-5"/>
+                <w:sz w:val="24"/>
+              </w:rPr>
+              <w:t>2</w:t>
+            </w:r>
+            <w:r>
+              <w:rPr>
+                <w:b/>
+                <w:spacing w:val="-5"/>
+                <w:sz w:val="24"/>
+              </w:rPr>
+              <w:t>.0</w:t>
+            </w:r>
           </w:p>
         </w:tc>
         <w:tc>
@@ -1692,16 +1729,54 @@
             <w:pPr>
               <w:pStyle w:val="TableParagraph"/>
               <w:ind w:left="0"/>
+              <w:jc w:val="center"/>
+              <w:rPr>
+                <w:sz w:val="20"/>
+              </w:rPr>
+            </w:pPr>
+            <w:r>
+              <w:rPr>
+                <w:spacing w:val="-5"/>
+                <w:w w:val="80"/>
+                <w:sz w:val="24"/>
+              </w:rPr>
+              <w:t>A.J</w:t>
+            </w:r>
+          </w:p>
+        </w:tc>
+        <w:tc>
+          <w:tcPr>
+            <w:tcW w:w="2118" w:type="dxa"/>
+            <w:tcBorders>
+              <w:top w:val="single" w:sz="6" w:space="0" w:color="666666"/>
+              <w:left w:val="single" w:sz="6" w:space="0" w:color="666666"/>
+              <w:bottom w:val="single" w:sz="6" w:space="0" w:color="666666"/>
+              <w:right w:val="single" w:sz="6" w:space="0" w:color="666666"/>
+            </w:tcBorders>
+            <w:shd w:val="clear" w:color="auto" w:fill="CCCCCC"/>
+          </w:tcPr>
+          <w:p>
+            <w:pPr>
+              <w:pStyle w:val="TableParagraph"/>
+              <w:ind w:left="0"/>
+              <w:jc w:val="center"/>
               <w:rPr>
                 <w:rFonts w:ascii="Times New Roman"/>
                 <w:sz w:val="20"/>
               </w:rPr>
             </w:pPr>
-          </w:p>
-        </w:tc>
-        <w:tc>
-          <w:tcPr>
-            <w:tcW w:w="2118" w:type="dxa"/>
+            <w:r>
+              <w:rPr>
+                <w:spacing w:val="-4"/>
+                <w:sz w:val="24"/>
+              </w:rPr>
+              <w:t>28 december 2025</w:t>
+            </w:r>
+          </w:p>
+        </w:tc>
+        <w:tc>
+          <w:tcPr>
+            <w:tcW w:w="4942" w:type="dxa"/>
             <w:tcBorders>
               <w:top w:val="single" w:sz="6" w:space="0" w:color="666666"/>
               <w:left w:val="single" w:sz="6" w:space="0" w:color="666666"/>
@@ -1713,34 +1788,22 @@
           <w:p>
             <w:pPr>
               <w:pStyle w:val="TableParagraph"/>
+              <w:spacing w:before="6"/>
               <w:ind w:left="0"/>
+              <w:jc w:val="center"/>
               <w:rPr>
                 <w:rFonts w:ascii="Times New Roman"/>
                 <w:sz w:val="20"/>
               </w:rPr>
             </w:pPr>
-          </w:p>
-        </w:tc>
-        <w:tc>
-          <w:tcPr>
-            <w:tcW w:w="4942" w:type="dxa"/>
-            <w:tcBorders>
-              <w:top w:val="single" w:sz="6" w:space="0" w:color="666666"/>
-              <w:left w:val="single" w:sz="6" w:space="0" w:color="666666"/>
-              <w:bottom w:val="single" w:sz="6" w:space="0" w:color="666666"/>
-              <w:right w:val="single" w:sz="6" w:space="0" w:color="666666"/>
-            </w:tcBorders>
-            <w:shd w:val="clear" w:color="auto" w:fill="CCCCCC"/>
-          </w:tcPr>
-          <w:p>
-            <w:pPr>
-              <w:pStyle w:val="TableParagraph"/>
-              <w:ind w:left="0"/>
-              <w:rPr>
-                <w:rFonts w:ascii="Times New Roman"/>
-                <w:sz w:val="20"/>
-              </w:rPr>
-            </w:pPr>
+            <w:r>
+              <w:rPr>
+                <w:spacing w:val="-6"/>
+                <w:sz w:val="24"/>
+                <w:szCs w:val="24"/>
+              </w:rPr>
+              <w:t>Testen toegevoegd</w:t>
+            </w:r>
           </w:p>
         </w:tc>
       </w:tr>
@@ -1762,10 +1825,19 @@
             <w:pPr>
               <w:pStyle w:val="TableParagraph"/>
               <w:ind w:left="0"/>
+              <w:jc w:val="center"/>
               <w:rPr>
                 <w:rFonts w:ascii="Times New Roman"/>
               </w:rPr>
             </w:pPr>
+            <w:r>
+              <w:rPr>
+                <w:b/>
+                <w:spacing w:val="-5"/>
+                <w:sz w:val="24"/>
+              </w:rPr>
+              <w:t>3.0</w:t>
+            </w:r>
           </w:p>
         </w:tc>
         <w:tc>
@@ -1782,10 +1854,19 @@
             <w:pPr>
               <w:pStyle w:val="TableParagraph"/>
               <w:ind w:left="0"/>
+              <w:jc w:val="center"/>
               <w:rPr>
                 <w:rFonts w:ascii="Times New Roman"/>
               </w:rPr>
             </w:pPr>
+            <w:r>
+              <w:rPr>
+                <w:spacing w:val="-5"/>
+                <w:w w:val="80"/>
+                <w:sz w:val="24"/>
+              </w:rPr>
+              <w:t>A.J</w:t>
+            </w:r>
           </w:p>
         </w:tc>
         <w:tc>
@@ -1802,10 +1883,18 @@
             <w:pPr>
               <w:pStyle w:val="TableParagraph"/>
               <w:ind w:left="0"/>
+              <w:jc w:val="center"/>
               <w:rPr>
                 <w:rFonts w:ascii="Times New Roman"/>
               </w:rPr>
             </w:pPr>
+            <w:r>
+              <w:rPr>
+                <w:spacing w:val="-4"/>
+                <w:sz w:val="24"/>
+              </w:rPr>
+              <w:t>17 januari 2026</w:t>
+            </w:r>
           </w:p>
         </w:tc>
         <w:tc>
@@ -1821,11 +1910,27 @@
           <w:p>
             <w:pPr>
               <w:pStyle w:val="TableParagraph"/>
+              <w:spacing w:before="6"/>
               <w:ind w:left="0"/>
+              <w:jc w:val="center"/>
               <w:rPr>
                 <w:rFonts w:ascii="Times New Roman"/>
               </w:rPr>
             </w:pPr>
+            <w:r>
+              <w:rPr>
+                <w:spacing w:val="-6"/>
+                <w:sz w:val="24"/>
+                <w:szCs w:val="24"/>
+              </w:rPr>
+              <w:t>Testen uitgevoerd</w:t>
+            </w:r>
+            <w:r>
+              <w:rPr>
+                <w:rFonts w:ascii="Times New Roman"/>
+              </w:rPr>
+              <w:t xml:space="preserve"> </w:t>
+            </w:r>
           </w:p>
         </w:tc>
       </w:tr>
@@ -2184,15 +2289,20 @@
           <w:docPartUnique/>
         </w:docPartObj>
       </w:sdtPr>
-      <w:sdtEndPr/>
       <w:sdtContent>
         <w:p>
           <w:pPr>
             <w:pStyle w:val="Inhopg1"/>
             <w:tabs>
-              <w:tab w:val="right" w:leader="dot" w:pos="9201"/>
+              <w:tab w:val="right" w:leader="dot" w:pos="9350"/>
             </w:tabs>
-            <w:ind w:left="136" w:firstLine="0"/>
+            <w:rPr>
+              <w:rFonts w:asciiTheme="minorHAnsi" w:eastAsiaTheme="minorEastAsia" w:hAnsiTheme="minorHAnsi" w:cstheme="minorBidi"/>
+              <w:noProof/>
+              <w:kern w:val="2"/>
+              <w:lang w:eastAsia="nl-NL"/>
+              <w14:ligatures w14:val="standardContextual"/>
+            </w:rPr>
           </w:pPr>
           <w:r>
             <w:fldChar w:fldCharType="begin"/>
@@ -2203,195 +2313,1236 @@
           <w:r>
             <w:fldChar w:fldCharType="separate"/>
           </w:r>
-          <w:hyperlink w:anchor="_bookmark1" w:history="1">
-            <w:r>
-              <w:rPr>
+          <w:hyperlink w:anchor="_Toc220369289" w:history="1">
+            <w:r>
+              <w:rPr>
+                <w:rStyle w:val="Hyperlink"/>
+                <w:noProof/>
                 <w:spacing w:val="-2"/>
+                <w:w w:val="95"/>
               </w:rPr>
               <w:t>Inleiding</w:t>
             </w:r>
             <w:r>
               <w:rPr>
-                <w:rFonts w:ascii="Times New Roman"/>
+                <w:noProof/>
+                <w:webHidden/>
               </w:rPr>
               <w:tab/>
             </w:r>
             <w:r>
               <w:rPr>
-                <w:spacing w:val="-10"/>
+                <w:noProof/>
+                <w:webHidden/>
+              </w:rPr>
+              <w:fldChar w:fldCharType="begin"/>
+            </w:r>
+            <w:r>
+              <w:rPr>
+                <w:noProof/>
+                <w:webHidden/>
+              </w:rPr>
+              <w:instrText xml:space="preserve"> PAGEREF _Toc220369289 \h </w:instrText>
+            </w:r>
+            <w:r>
+              <w:rPr>
+                <w:noProof/>
+                <w:webHidden/>
+              </w:rPr>
+            </w:r>
+            <w:r>
+              <w:rPr>
+                <w:noProof/>
+                <w:webHidden/>
+              </w:rPr>
+              <w:fldChar w:fldCharType="separate"/>
+            </w:r>
+            <w:r>
+              <w:rPr>
+                <w:noProof/>
+                <w:webHidden/>
               </w:rPr>
               <w:t>3</w:t>
+            </w:r>
+            <w:r>
+              <w:rPr>
+                <w:noProof/>
+                <w:webHidden/>
+              </w:rPr>
+              <w:fldChar w:fldCharType="end"/>
             </w:r>
           </w:hyperlink>
         </w:p>
         <w:p>
           <w:pPr>
             <w:pStyle w:val="Inhopg1"/>
-            <w:numPr>
-              <w:ilvl w:val="0"/>
-              <w:numId w:val="20"/>
-            </w:numPr>
             <w:tabs>
-              <w:tab w:val="left" w:pos="617"/>
-              <w:tab w:val="right" w:leader="dot" w:pos="9201"/>
+              <w:tab w:val="right" w:leader="dot" w:pos="9350"/>
             </w:tabs>
-            <w:spacing w:before="157"/>
+            <w:rPr>
+              <w:rFonts w:asciiTheme="minorHAnsi" w:eastAsiaTheme="minorEastAsia" w:hAnsiTheme="minorHAnsi" w:cstheme="minorBidi"/>
+              <w:noProof/>
+              <w:kern w:val="2"/>
+              <w:lang w:eastAsia="nl-NL"/>
+              <w14:ligatures w14:val="standardContextual"/>
+            </w:rPr>
           </w:pPr>
-          <w:hyperlink w:anchor="_bookmark2" w:history="1">
-            <w:r>
-              <w:rPr>
-                <w:spacing w:val="-6"/>
-              </w:rPr>
-              <w:t>Technische</w:t>
-            </w:r>
-            <w:r>
-              <w:rPr>
-                <w:spacing w:val="-21"/>
-              </w:rPr>
-              <w:t xml:space="preserve"> </w:t>
-            </w:r>
-            <w:r>
-              <w:rPr>
-                <w:spacing w:val="-4"/>
-              </w:rPr>
-              <w:t>test</w:t>
-            </w:r>
-            <w:r>
-              <w:rPr>
-                <w:rFonts w:ascii="Times New Roman"/>
+          <w:hyperlink w:anchor="_Toc220369290" w:history="1">
+            <w:r>
+              <w:rPr>
+                <w:rStyle w:val="Hyperlink"/>
+                <w:noProof/>
+                <w:w w:val="101"/>
+              </w:rPr>
+              <w:t>1</w:t>
+            </w:r>
+            <w:r>
+              <w:rPr>
+                <w:rFonts w:asciiTheme="minorHAnsi" w:eastAsiaTheme="minorEastAsia" w:hAnsiTheme="minorHAnsi" w:cstheme="minorBidi"/>
+                <w:noProof/>
+                <w:kern w:val="2"/>
+                <w:lang w:eastAsia="nl-NL"/>
+                <w14:ligatures w14:val="standardContextual"/>
               </w:rPr>
               <w:tab/>
             </w:r>
             <w:r>
               <w:rPr>
-                <w:spacing w:val="-12"/>
-              </w:rPr>
-              <w:t>4</w:t>
+                <w:rStyle w:val="Hyperlink"/>
+                <w:noProof/>
+                <w:spacing w:val="-2"/>
+                <w:w w:val="90"/>
+              </w:rPr>
+              <w:t>Test</w:t>
+            </w:r>
+            <w:r>
+              <w:rPr>
+                <w:noProof/>
+                <w:webHidden/>
+              </w:rPr>
+              <w:tab/>
+            </w:r>
+            <w:r>
+              <w:rPr>
+                <w:noProof/>
+                <w:webHidden/>
+              </w:rPr>
+              <w:fldChar w:fldCharType="begin"/>
+            </w:r>
+            <w:r>
+              <w:rPr>
+                <w:noProof/>
+                <w:webHidden/>
+              </w:rPr>
+              <w:instrText xml:space="preserve"> PAGEREF _Toc220369290 \h </w:instrText>
+            </w:r>
+            <w:r>
+              <w:rPr>
+                <w:noProof/>
+                <w:webHidden/>
+              </w:rPr>
+            </w:r>
+            <w:r>
+              <w:rPr>
+                <w:noProof/>
+                <w:webHidden/>
+              </w:rPr>
+              <w:fldChar w:fldCharType="separate"/>
+            </w:r>
+            <w:r>
+              <w:rPr>
+                <w:noProof/>
+                <w:webHidden/>
+              </w:rPr>
+              <w:t>5</w:t>
+            </w:r>
+            <w:r>
+              <w:rPr>
+                <w:noProof/>
+                <w:webHidden/>
+              </w:rPr>
+              <w:fldChar w:fldCharType="end"/>
             </w:r>
           </w:hyperlink>
         </w:p>
         <w:p>
           <w:pPr>
             <w:pStyle w:val="Inhopg1"/>
-            <w:numPr>
-              <w:ilvl w:val="0"/>
-              <w:numId w:val="20"/>
-            </w:numPr>
             <w:tabs>
-              <w:tab w:val="left" w:pos="617"/>
-              <w:tab w:val="right" w:leader="dot" w:pos="9201"/>
+              <w:tab w:val="right" w:leader="dot" w:pos="9350"/>
             </w:tabs>
-            <w:spacing w:before="157"/>
+            <w:rPr>
+              <w:rFonts w:asciiTheme="minorHAnsi" w:eastAsiaTheme="minorEastAsia" w:hAnsiTheme="minorHAnsi" w:cstheme="minorBidi"/>
+              <w:noProof/>
+              <w:kern w:val="2"/>
+              <w:lang w:eastAsia="nl-NL"/>
+              <w14:ligatures w14:val="standardContextual"/>
+            </w:rPr>
           </w:pPr>
-          <w:hyperlink w:anchor="_bookmark3" w:history="1">
-            <w:r>
-              <w:rPr>
-                <w:spacing w:val="-2"/>
-              </w:rPr>
-              <w:t>Gebruiksvriendelijkheidstest</w:t>
-            </w:r>
-            <w:r>
-              <w:rPr>
-                <w:rFonts w:ascii="Times New Roman"/>
+          <w:hyperlink w:anchor="_Toc220369291" w:history="1">
+            <w:r>
+              <w:rPr>
+                <w:rStyle w:val="Hyperlink"/>
+                <w:noProof/>
+                <w:w w:val="101"/>
+              </w:rPr>
+              <w:t>2</w:t>
+            </w:r>
+            <w:r>
+              <w:rPr>
+                <w:rFonts w:asciiTheme="minorHAnsi" w:eastAsiaTheme="minorEastAsia" w:hAnsiTheme="minorHAnsi" w:cstheme="minorBidi"/>
+                <w:noProof/>
+                <w:kern w:val="2"/>
+                <w:lang w:eastAsia="nl-NL"/>
+                <w14:ligatures w14:val="standardContextual"/>
               </w:rPr>
               <w:tab/>
             </w:r>
             <w:r>
               <w:rPr>
-                <w:spacing w:val="-10"/>
-              </w:rPr>
-              <w:t>5</w:t>
+                <w:rStyle w:val="Hyperlink"/>
+                <w:noProof/>
+                <w:w w:val="90"/>
+              </w:rPr>
+              <w:t>Test</w:t>
+            </w:r>
+            <w:r>
+              <w:rPr>
+                <w:noProof/>
+                <w:webHidden/>
+              </w:rPr>
+              <w:tab/>
+            </w:r>
+            <w:r>
+              <w:rPr>
+                <w:noProof/>
+                <w:webHidden/>
+              </w:rPr>
+              <w:fldChar w:fldCharType="begin"/>
+            </w:r>
+            <w:r>
+              <w:rPr>
+                <w:noProof/>
+                <w:webHidden/>
+              </w:rPr>
+              <w:instrText xml:space="preserve"> PAGEREF _Toc220369291 \h </w:instrText>
+            </w:r>
+            <w:r>
+              <w:rPr>
+                <w:noProof/>
+                <w:webHidden/>
+              </w:rPr>
+            </w:r>
+            <w:r>
+              <w:rPr>
+                <w:noProof/>
+                <w:webHidden/>
+              </w:rPr>
+              <w:fldChar w:fldCharType="separate"/>
+            </w:r>
+            <w:r>
+              <w:rPr>
+                <w:noProof/>
+                <w:webHidden/>
+              </w:rPr>
+              <w:t>6</w:t>
+            </w:r>
+            <w:r>
+              <w:rPr>
+                <w:noProof/>
+                <w:webHidden/>
+              </w:rPr>
+              <w:fldChar w:fldCharType="end"/>
             </w:r>
           </w:hyperlink>
         </w:p>
         <w:p>
           <w:pPr>
             <w:pStyle w:val="Inhopg1"/>
-            <w:numPr>
-              <w:ilvl w:val="0"/>
-              <w:numId w:val="20"/>
-            </w:numPr>
             <w:tabs>
-              <w:tab w:val="left" w:pos="617"/>
-              <w:tab w:val="right" w:leader="dot" w:pos="9201"/>
+              <w:tab w:val="right" w:leader="dot" w:pos="9350"/>
             </w:tabs>
-            <w:spacing w:before="172"/>
+            <w:rPr>
+              <w:rFonts w:asciiTheme="minorHAnsi" w:eastAsiaTheme="minorEastAsia" w:hAnsiTheme="minorHAnsi" w:cstheme="minorBidi"/>
+              <w:noProof/>
+              <w:kern w:val="2"/>
+              <w:lang w:eastAsia="nl-NL"/>
+              <w14:ligatures w14:val="standardContextual"/>
+            </w:rPr>
           </w:pPr>
-          <w:hyperlink w:anchor="_bookmark4" w:history="1">
-            <w:r>
-              <w:rPr>
-                <w:spacing w:val="-6"/>
-              </w:rPr>
-              <w:t>Functionele</w:t>
-            </w:r>
-            <w:r>
-              <w:rPr>
-                <w:spacing w:val="-8"/>
-              </w:rPr>
-              <w:t xml:space="preserve"> </w:t>
-            </w:r>
-            <w:r>
-              <w:rPr>
-                <w:spacing w:val="-4"/>
-              </w:rPr>
-              <w:t>test</w:t>
-            </w:r>
-            <w:r>
-              <w:rPr>
-                <w:rFonts w:ascii="Times New Roman"/>
+          <w:hyperlink w:anchor="_Toc220369292" w:history="1">
+            <w:r>
+              <w:rPr>
+                <w:rStyle w:val="Hyperlink"/>
+                <w:noProof/>
+                <w:w w:val="101"/>
+              </w:rPr>
+              <w:t>3</w:t>
+            </w:r>
+            <w:r>
+              <w:rPr>
+                <w:rFonts w:asciiTheme="minorHAnsi" w:eastAsiaTheme="minorEastAsia" w:hAnsiTheme="minorHAnsi" w:cstheme="minorBidi"/>
+                <w:noProof/>
+                <w:kern w:val="2"/>
+                <w:lang w:eastAsia="nl-NL"/>
+                <w14:ligatures w14:val="standardContextual"/>
               </w:rPr>
               <w:tab/>
             </w:r>
             <w:r>
               <w:rPr>
-                <w:spacing w:val="-10"/>
-              </w:rPr>
-              <w:t>6</w:t>
+                <w:rStyle w:val="Hyperlink"/>
+                <w:noProof/>
+              </w:rPr>
+              <w:t>Test</w:t>
+            </w:r>
+            <w:r>
+              <w:rPr>
+                <w:noProof/>
+                <w:webHidden/>
+              </w:rPr>
+              <w:tab/>
+            </w:r>
+            <w:r>
+              <w:rPr>
+                <w:noProof/>
+                <w:webHidden/>
+              </w:rPr>
+              <w:fldChar w:fldCharType="begin"/>
+            </w:r>
+            <w:r>
+              <w:rPr>
+                <w:noProof/>
+                <w:webHidden/>
+              </w:rPr>
+              <w:instrText xml:space="preserve"> PAGEREF _Toc220369292 \h </w:instrText>
+            </w:r>
+            <w:r>
+              <w:rPr>
+                <w:noProof/>
+                <w:webHidden/>
+              </w:rPr>
+            </w:r>
+            <w:r>
+              <w:rPr>
+                <w:noProof/>
+                <w:webHidden/>
+              </w:rPr>
+              <w:fldChar w:fldCharType="separate"/>
+            </w:r>
+            <w:r>
+              <w:rPr>
+                <w:noProof/>
+                <w:webHidden/>
+              </w:rPr>
+              <w:t>7</w:t>
+            </w:r>
+            <w:r>
+              <w:rPr>
+                <w:noProof/>
+                <w:webHidden/>
+              </w:rPr>
+              <w:fldChar w:fldCharType="end"/>
             </w:r>
           </w:hyperlink>
         </w:p>
         <w:p>
           <w:pPr>
             <w:pStyle w:val="Inhopg1"/>
-            <w:numPr>
-              <w:ilvl w:val="0"/>
-              <w:numId w:val="20"/>
-            </w:numPr>
             <w:tabs>
-              <w:tab w:val="left" w:pos="617"/>
-              <w:tab w:val="right" w:leader="dot" w:pos="9201"/>
+              <w:tab w:val="right" w:leader="dot" w:pos="9350"/>
             </w:tabs>
+            <w:rPr>
+              <w:rFonts w:asciiTheme="minorHAnsi" w:eastAsiaTheme="minorEastAsia" w:hAnsiTheme="minorHAnsi" w:cstheme="minorBidi"/>
+              <w:noProof/>
+              <w:kern w:val="2"/>
+              <w:lang w:eastAsia="nl-NL"/>
+              <w14:ligatures w14:val="standardContextual"/>
+            </w:rPr>
           </w:pPr>
-          <w:hyperlink w:anchor="_bookmark5" w:history="1">
-            <w:r>
-              <w:rPr>
-                <w:spacing w:val="-4"/>
-              </w:rPr>
-              <w:t>Gameplay</w:t>
-            </w:r>
-            <w:r>
-              <w:rPr>
-                <w:spacing w:val="-23"/>
-              </w:rPr>
-              <w:t xml:space="preserve"> </w:t>
-            </w:r>
-            <w:r>
-              <w:rPr>
-                <w:spacing w:val="-4"/>
-              </w:rPr>
-              <w:t>test</w:t>
-            </w:r>
-            <w:r>
-              <w:rPr>
-                <w:rFonts w:ascii="Times New Roman"/>
+          <w:hyperlink w:anchor="_Toc220369293" w:history="1">
+            <w:r>
+              <w:rPr>
+                <w:rStyle w:val="Hyperlink"/>
+                <w:noProof/>
+                <w:w w:val="101"/>
+              </w:rPr>
+              <w:t>4</w:t>
+            </w:r>
+            <w:r>
+              <w:rPr>
+                <w:rFonts w:asciiTheme="minorHAnsi" w:eastAsiaTheme="minorEastAsia" w:hAnsiTheme="minorHAnsi" w:cstheme="minorBidi"/>
+                <w:noProof/>
+                <w:kern w:val="2"/>
+                <w:lang w:eastAsia="nl-NL"/>
+                <w14:ligatures w14:val="standardContextual"/>
               </w:rPr>
               <w:tab/>
             </w:r>
             <w:r>
               <w:rPr>
-                <w:spacing w:val="-10"/>
+                <w:rStyle w:val="Hyperlink"/>
+                <w:noProof/>
+              </w:rPr>
+              <w:t>Test</w:t>
+            </w:r>
+            <w:r>
+              <w:rPr>
+                <w:noProof/>
+                <w:webHidden/>
+              </w:rPr>
+              <w:tab/>
+            </w:r>
+            <w:r>
+              <w:rPr>
+                <w:noProof/>
+                <w:webHidden/>
+              </w:rPr>
+              <w:fldChar w:fldCharType="begin"/>
+            </w:r>
+            <w:r>
+              <w:rPr>
+                <w:noProof/>
+                <w:webHidden/>
+              </w:rPr>
+              <w:instrText xml:space="preserve"> PAGEREF _Toc220369293 \h </w:instrText>
+            </w:r>
+            <w:r>
+              <w:rPr>
+                <w:noProof/>
+                <w:webHidden/>
+              </w:rPr>
+            </w:r>
+            <w:r>
+              <w:rPr>
+                <w:noProof/>
+                <w:webHidden/>
+              </w:rPr>
+              <w:fldChar w:fldCharType="separate"/>
+            </w:r>
+            <w:r>
+              <w:rPr>
+                <w:noProof/>
+                <w:webHidden/>
+              </w:rPr>
+              <w:t>8</w:t>
+            </w:r>
+            <w:r>
+              <w:rPr>
+                <w:noProof/>
+                <w:webHidden/>
+              </w:rPr>
+              <w:fldChar w:fldCharType="end"/>
+            </w:r>
+          </w:hyperlink>
+        </w:p>
+        <w:p>
+          <w:pPr>
+            <w:pStyle w:val="Inhopg1"/>
+            <w:tabs>
+              <w:tab w:val="right" w:leader="dot" w:pos="9350"/>
+            </w:tabs>
+            <w:rPr>
+              <w:rFonts w:asciiTheme="minorHAnsi" w:eastAsiaTheme="minorEastAsia" w:hAnsiTheme="minorHAnsi" w:cstheme="minorBidi"/>
+              <w:noProof/>
+              <w:kern w:val="2"/>
+              <w:lang w:eastAsia="nl-NL"/>
+              <w14:ligatures w14:val="standardContextual"/>
+            </w:rPr>
+          </w:pPr>
+          <w:hyperlink w:anchor="_Toc220369294" w:history="1">
+            <w:r>
+              <w:rPr>
+                <w:rStyle w:val="Hyperlink"/>
+                <w:noProof/>
+                <w:w w:val="101"/>
+              </w:rPr>
+              <w:t>5</w:t>
+            </w:r>
+            <w:r>
+              <w:rPr>
+                <w:rFonts w:asciiTheme="minorHAnsi" w:eastAsiaTheme="minorEastAsia" w:hAnsiTheme="minorHAnsi" w:cstheme="minorBidi"/>
+                <w:noProof/>
+                <w:kern w:val="2"/>
+                <w:lang w:eastAsia="nl-NL"/>
+                <w14:ligatures w14:val="standardContextual"/>
+              </w:rPr>
+              <w:tab/>
+            </w:r>
+            <w:r>
+              <w:rPr>
+                <w:rStyle w:val="Hyperlink"/>
+                <w:noProof/>
+              </w:rPr>
+              <w:t>Test</w:t>
+            </w:r>
+            <w:r>
+              <w:rPr>
+                <w:noProof/>
+                <w:webHidden/>
+              </w:rPr>
+              <w:tab/>
+            </w:r>
+            <w:r>
+              <w:rPr>
+                <w:noProof/>
+                <w:webHidden/>
+              </w:rPr>
+              <w:fldChar w:fldCharType="begin"/>
+            </w:r>
+            <w:r>
+              <w:rPr>
+                <w:noProof/>
+                <w:webHidden/>
+              </w:rPr>
+              <w:instrText xml:space="preserve"> PAGEREF _Toc220369294 \h </w:instrText>
+            </w:r>
+            <w:r>
+              <w:rPr>
+                <w:noProof/>
+                <w:webHidden/>
+              </w:rPr>
+            </w:r>
+            <w:r>
+              <w:rPr>
+                <w:noProof/>
+                <w:webHidden/>
+              </w:rPr>
+              <w:fldChar w:fldCharType="separate"/>
+            </w:r>
+            <w:r>
+              <w:rPr>
+                <w:noProof/>
+                <w:webHidden/>
+              </w:rPr>
+              <w:t>9</w:t>
+            </w:r>
+            <w:r>
+              <w:rPr>
+                <w:noProof/>
+                <w:webHidden/>
+              </w:rPr>
+              <w:fldChar w:fldCharType="end"/>
+            </w:r>
+          </w:hyperlink>
+        </w:p>
+        <w:p>
+          <w:pPr>
+            <w:pStyle w:val="Inhopg1"/>
+            <w:tabs>
+              <w:tab w:val="right" w:leader="dot" w:pos="9350"/>
+            </w:tabs>
+            <w:rPr>
+              <w:rFonts w:asciiTheme="minorHAnsi" w:eastAsiaTheme="minorEastAsia" w:hAnsiTheme="minorHAnsi" w:cstheme="minorBidi"/>
+              <w:noProof/>
+              <w:kern w:val="2"/>
+              <w:lang w:eastAsia="nl-NL"/>
+              <w14:ligatures w14:val="standardContextual"/>
+            </w:rPr>
+          </w:pPr>
+          <w:hyperlink w:anchor="_Toc220369295" w:history="1">
+            <w:r>
+              <w:rPr>
+                <w:rStyle w:val="Hyperlink"/>
+                <w:noProof/>
+                <w:w w:val="101"/>
+              </w:rPr>
+              <w:t>6</w:t>
+            </w:r>
+            <w:r>
+              <w:rPr>
+                <w:rFonts w:asciiTheme="minorHAnsi" w:eastAsiaTheme="minorEastAsia" w:hAnsiTheme="minorHAnsi" w:cstheme="minorBidi"/>
+                <w:noProof/>
+                <w:kern w:val="2"/>
+                <w:lang w:eastAsia="nl-NL"/>
+                <w14:ligatures w14:val="standardContextual"/>
+              </w:rPr>
+              <w:tab/>
+            </w:r>
+            <w:r>
+              <w:rPr>
+                <w:rStyle w:val="Hyperlink"/>
+                <w:noProof/>
+              </w:rPr>
+              <w:t>Test</w:t>
+            </w:r>
+            <w:r>
+              <w:rPr>
+                <w:noProof/>
+                <w:webHidden/>
+              </w:rPr>
+              <w:tab/>
+            </w:r>
+            <w:r>
+              <w:rPr>
+                <w:noProof/>
+                <w:webHidden/>
+              </w:rPr>
+              <w:fldChar w:fldCharType="begin"/>
+            </w:r>
+            <w:r>
+              <w:rPr>
+                <w:noProof/>
+                <w:webHidden/>
+              </w:rPr>
+              <w:instrText xml:space="preserve"> PAGEREF _Toc220369295 \h </w:instrText>
+            </w:r>
+            <w:r>
+              <w:rPr>
+                <w:noProof/>
+                <w:webHidden/>
+              </w:rPr>
+            </w:r>
+            <w:r>
+              <w:rPr>
+                <w:noProof/>
+                <w:webHidden/>
+              </w:rPr>
+              <w:fldChar w:fldCharType="separate"/>
+            </w:r>
+            <w:r>
+              <w:rPr>
+                <w:noProof/>
+                <w:webHidden/>
+              </w:rPr>
+              <w:t>10</w:t>
+            </w:r>
+            <w:r>
+              <w:rPr>
+                <w:noProof/>
+                <w:webHidden/>
+              </w:rPr>
+              <w:fldChar w:fldCharType="end"/>
+            </w:r>
+          </w:hyperlink>
+        </w:p>
+        <w:p>
+          <w:pPr>
+            <w:pStyle w:val="Inhopg1"/>
+            <w:tabs>
+              <w:tab w:val="right" w:leader="dot" w:pos="9350"/>
+            </w:tabs>
+            <w:rPr>
+              <w:rFonts w:asciiTheme="minorHAnsi" w:eastAsiaTheme="minorEastAsia" w:hAnsiTheme="minorHAnsi" w:cstheme="minorBidi"/>
+              <w:noProof/>
+              <w:kern w:val="2"/>
+              <w:lang w:eastAsia="nl-NL"/>
+              <w14:ligatures w14:val="standardContextual"/>
+            </w:rPr>
+          </w:pPr>
+          <w:hyperlink w:anchor="_Toc220369296" w:history="1">
+            <w:r>
+              <w:rPr>
+                <w:rStyle w:val="Hyperlink"/>
+                <w:noProof/>
+                <w:w w:val="101"/>
               </w:rPr>
               <w:t>7</w:t>
+            </w:r>
+            <w:r>
+              <w:rPr>
+                <w:rFonts w:asciiTheme="minorHAnsi" w:eastAsiaTheme="minorEastAsia" w:hAnsiTheme="minorHAnsi" w:cstheme="minorBidi"/>
+                <w:noProof/>
+                <w:kern w:val="2"/>
+                <w:lang w:eastAsia="nl-NL"/>
+                <w14:ligatures w14:val="standardContextual"/>
+              </w:rPr>
+              <w:tab/>
+            </w:r>
+            <w:r>
+              <w:rPr>
+                <w:rStyle w:val="Hyperlink"/>
+                <w:noProof/>
+              </w:rPr>
+              <w:t>Test</w:t>
+            </w:r>
+            <w:r>
+              <w:rPr>
+                <w:noProof/>
+                <w:webHidden/>
+              </w:rPr>
+              <w:tab/>
+            </w:r>
+            <w:r>
+              <w:rPr>
+                <w:noProof/>
+                <w:webHidden/>
+              </w:rPr>
+              <w:fldChar w:fldCharType="begin"/>
+            </w:r>
+            <w:r>
+              <w:rPr>
+                <w:noProof/>
+                <w:webHidden/>
+              </w:rPr>
+              <w:instrText xml:space="preserve"> PAGEREF _Toc220369296 \h </w:instrText>
+            </w:r>
+            <w:r>
+              <w:rPr>
+                <w:noProof/>
+                <w:webHidden/>
+              </w:rPr>
+            </w:r>
+            <w:r>
+              <w:rPr>
+                <w:noProof/>
+                <w:webHidden/>
+              </w:rPr>
+              <w:fldChar w:fldCharType="separate"/>
+            </w:r>
+            <w:r>
+              <w:rPr>
+                <w:noProof/>
+                <w:webHidden/>
+              </w:rPr>
+              <w:t>11</w:t>
+            </w:r>
+            <w:r>
+              <w:rPr>
+                <w:noProof/>
+                <w:webHidden/>
+              </w:rPr>
+              <w:fldChar w:fldCharType="end"/>
+            </w:r>
+          </w:hyperlink>
+        </w:p>
+        <w:p>
+          <w:pPr>
+            <w:pStyle w:val="Inhopg1"/>
+            <w:tabs>
+              <w:tab w:val="right" w:leader="dot" w:pos="9350"/>
+            </w:tabs>
+            <w:rPr>
+              <w:rFonts w:asciiTheme="minorHAnsi" w:eastAsiaTheme="minorEastAsia" w:hAnsiTheme="minorHAnsi" w:cstheme="minorBidi"/>
+              <w:noProof/>
+              <w:kern w:val="2"/>
+              <w:lang w:eastAsia="nl-NL"/>
+              <w14:ligatures w14:val="standardContextual"/>
+            </w:rPr>
+          </w:pPr>
+          <w:hyperlink w:anchor="_Toc220369297" w:history="1">
+            <w:r>
+              <w:rPr>
+                <w:rStyle w:val="Hyperlink"/>
+                <w:noProof/>
+                <w:w w:val="101"/>
+              </w:rPr>
+              <w:t>8</w:t>
+            </w:r>
+            <w:r>
+              <w:rPr>
+                <w:rFonts w:asciiTheme="minorHAnsi" w:eastAsiaTheme="minorEastAsia" w:hAnsiTheme="minorHAnsi" w:cstheme="minorBidi"/>
+                <w:noProof/>
+                <w:kern w:val="2"/>
+                <w:lang w:eastAsia="nl-NL"/>
+                <w14:ligatures w14:val="standardContextual"/>
+              </w:rPr>
+              <w:tab/>
+            </w:r>
+            <w:r>
+              <w:rPr>
+                <w:rStyle w:val="Hyperlink"/>
+                <w:noProof/>
+              </w:rPr>
+              <w:t>Test</w:t>
+            </w:r>
+            <w:r>
+              <w:rPr>
+                <w:noProof/>
+                <w:webHidden/>
+              </w:rPr>
+              <w:tab/>
+            </w:r>
+            <w:r>
+              <w:rPr>
+                <w:noProof/>
+                <w:webHidden/>
+              </w:rPr>
+              <w:fldChar w:fldCharType="begin"/>
+            </w:r>
+            <w:r>
+              <w:rPr>
+                <w:noProof/>
+                <w:webHidden/>
+              </w:rPr>
+              <w:instrText xml:space="preserve"> PAGEREF _Toc220369297 \h </w:instrText>
+            </w:r>
+            <w:r>
+              <w:rPr>
+                <w:noProof/>
+                <w:webHidden/>
+              </w:rPr>
+            </w:r>
+            <w:r>
+              <w:rPr>
+                <w:noProof/>
+                <w:webHidden/>
+              </w:rPr>
+              <w:fldChar w:fldCharType="separate"/>
+            </w:r>
+            <w:r>
+              <w:rPr>
+                <w:noProof/>
+                <w:webHidden/>
+              </w:rPr>
+              <w:t>12</w:t>
+            </w:r>
+            <w:r>
+              <w:rPr>
+                <w:noProof/>
+                <w:webHidden/>
+              </w:rPr>
+              <w:fldChar w:fldCharType="end"/>
+            </w:r>
+          </w:hyperlink>
+        </w:p>
+        <w:p>
+          <w:pPr>
+            <w:pStyle w:val="Inhopg1"/>
+            <w:tabs>
+              <w:tab w:val="right" w:leader="dot" w:pos="9350"/>
+            </w:tabs>
+            <w:rPr>
+              <w:rFonts w:asciiTheme="minorHAnsi" w:eastAsiaTheme="minorEastAsia" w:hAnsiTheme="minorHAnsi" w:cstheme="minorBidi"/>
+              <w:noProof/>
+              <w:kern w:val="2"/>
+              <w:lang w:eastAsia="nl-NL"/>
+              <w14:ligatures w14:val="standardContextual"/>
+            </w:rPr>
+          </w:pPr>
+          <w:hyperlink w:anchor="_Toc220369298" w:history="1">
+            <w:r>
+              <w:rPr>
+                <w:rStyle w:val="Hyperlink"/>
+                <w:noProof/>
+                <w:w w:val="101"/>
+              </w:rPr>
+              <w:t>9</w:t>
+            </w:r>
+            <w:r>
+              <w:rPr>
+                <w:rFonts w:asciiTheme="minorHAnsi" w:eastAsiaTheme="minorEastAsia" w:hAnsiTheme="minorHAnsi" w:cstheme="minorBidi"/>
+                <w:noProof/>
+                <w:kern w:val="2"/>
+                <w:lang w:eastAsia="nl-NL"/>
+                <w14:ligatures w14:val="standardContextual"/>
+              </w:rPr>
+              <w:tab/>
+            </w:r>
+            <w:r>
+              <w:rPr>
+                <w:rStyle w:val="Hyperlink"/>
+                <w:noProof/>
+              </w:rPr>
+              <w:t>Test</w:t>
+            </w:r>
+            <w:r>
+              <w:rPr>
+                <w:noProof/>
+                <w:webHidden/>
+              </w:rPr>
+              <w:tab/>
+            </w:r>
+            <w:r>
+              <w:rPr>
+                <w:noProof/>
+                <w:webHidden/>
+              </w:rPr>
+              <w:fldChar w:fldCharType="begin"/>
+            </w:r>
+            <w:r>
+              <w:rPr>
+                <w:noProof/>
+                <w:webHidden/>
+              </w:rPr>
+              <w:instrText xml:space="preserve"> PAGEREF _Toc220369298 \h </w:instrText>
+            </w:r>
+            <w:r>
+              <w:rPr>
+                <w:noProof/>
+                <w:webHidden/>
+              </w:rPr>
+            </w:r>
+            <w:r>
+              <w:rPr>
+                <w:noProof/>
+                <w:webHidden/>
+              </w:rPr>
+              <w:fldChar w:fldCharType="separate"/>
+            </w:r>
+            <w:r>
+              <w:rPr>
+                <w:noProof/>
+                <w:webHidden/>
+              </w:rPr>
+              <w:t>13</w:t>
+            </w:r>
+            <w:r>
+              <w:rPr>
+                <w:noProof/>
+                <w:webHidden/>
+              </w:rPr>
+              <w:fldChar w:fldCharType="end"/>
+            </w:r>
+          </w:hyperlink>
+        </w:p>
+        <w:p>
+          <w:pPr>
+            <w:pStyle w:val="Inhopg1"/>
+            <w:tabs>
+              <w:tab w:val="right" w:leader="dot" w:pos="9350"/>
+            </w:tabs>
+            <w:rPr>
+              <w:rFonts w:asciiTheme="minorHAnsi" w:eastAsiaTheme="minorEastAsia" w:hAnsiTheme="minorHAnsi" w:cstheme="minorBidi"/>
+              <w:noProof/>
+              <w:kern w:val="2"/>
+              <w:lang w:eastAsia="nl-NL"/>
+              <w14:ligatures w14:val="standardContextual"/>
+            </w:rPr>
+          </w:pPr>
+          <w:hyperlink w:anchor="_Toc220369299" w:history="1">
+            <w:r>
+              <w:rPr>
+                <w:rStyle w:val="Hyperlink"/>
+                <w:noProof/>
+                <w:w w:val="101"/>
+              </w:rPr>
+              <w:t>10</w:t>
+            </w:r>
+            <w:r>
+              <w:rPr>
+                <w:rFonts w:asciiTheme="minorHAnsi" w:eastAsiaTheme="minorEastAsia" w:hAnsiTheme="minorHAnsi" w:cstheme="minorBidi"/>
+                <w:noProof/>
+                <w:kern w:val="2"/>
+                <w:lang w:eastAsia="nl-NL"/>
+                <w14:ligatures w14:val="standardContextual"/>
+              </w:rPr>
+              <w:tab/>
+            </w:r>
+            <w:r>
+              <w:rPr>
+                <w:rStyle w:val="Hyperlink"/>
+                <w:noProof/>
+              </w:rPr>
+              <w:t>Test</w:t>
+            </w:r>
+            <w:r>
+              <w:rPr>
+                <w:noProof/>
+                <w:webHidden/>
+              </w:rPr>
+              <w:tab/>
+            </w:r>
+            <w:r>
+              <w:rPr>
+                <w:noProof/>
+                <w:webHidden/>
+              </w:rPr>
+              <w:fldChar w:fldCharType="begin"/>
+            </w:r>
+            <w:r>
+              <w:rPr>
+                <w:noProof/>
+                <w:webHidden/>
+              </w:rPr>
+              <w:instrText xml:space="preserve"> PAGEREF _Toc220369299 \h </w:instrText>
+            </w:r>
+            <w:r>
+              <w:rPr>
+                <w:noProof/>
+                <w:webHidden/>
+              </w:rPr>
+            </w:r>
+            <w:r>
+              <w:rPr>
+                <w:noProof/>
+                <w:webHidden/>
+              </w:rPr>
+              <w:fldChar w:fldCharType="separate"/>
+            </w:r>
+            <w:r>
+              <w:rPr>
+                <w:noProof/>
+                <w:webHidden/>
+              </w:rPr>
+              <w:t>14</w:t>
+            </w:r>
+            <w:r>
+              <w:rPr>
+                <w:noProof/>
+                <w:webHidden/>
+              </w:rPr>
+              <w:fldChar w:fldCharType="end"/>
+            </w:r>
+          </w:hyperlink>
+        </w:p>
+        <w:p>
+          <w:pPr>
+            <w:pStyle w:val="Inhopg1"/>
+            <w:tabs>
+              <w:tab w:val="right" w:leader="dot" w:pos="9350"/>
+            </w:tabs>
+            <w:rPr>
+              <w:rFonts w:asciiTheme="minorHAnsi" w:eastAsiaTheme="minorEastAsia" w:hAnsiTheme="minorHAnsi" w:cstheme="minorBidi"/>
+              <w:noProof/>
+              <w:kern w:val="2"/>
+              <w:lang w:eastAsia="nl-NL"/>
+              <w14:ligatures w14:val="standardContextual"/>
+            </w:rPr>
+          </w:pPr>
+          <w:hyperlink w:anchor="_Toc220369300" w:history="1">
+            <w:r>
+              <w:rPr>
+                <w:rStyle w:val="Hyperlink"/>
+                <w:noProof/>
+                <w:w w:val="101"/>
+              </w:rPr>
+              <w:t>11</w:t>
+            </w:r>
+            <w:r>
+              <w:rPr>
+                <w:rFonts w:asciiTheme="minorHAnsi" w:eastAsiaTheme="minorEastAsia" w:hAnsiTheme="minorHAnsi" w:cstheme="minorBidi"/>
+                <w:noProof/>
+                <w:kern w:val="2"/>
+                <w:lang w:eastAsia="nl-NL"/>
+                <w14:ligatures w14:val="standardContextual"/>
+              </w:rPr>
+              <w:tab/>
+            </w:r>
+            <w:r>
+              <w:rPr>
+                <w:rStyle w:val="Hyperlink"/>
+                <w:noProof/>
+              </w:rPr>
+              <w:t>Test</w:t>
+            </w:r>
+            <w:r>
+              <w:rPr>
+                <w:noProof/>
+                <w:webHidden/>
+              </w:rPr>
+              <w:tab/>
+            </w:r>
+            <w:r>
+              <w:rPr>
+                <w:noProof/>
+                <w:webHidden/>
+              </w:rPr>
+              <w:fldChar w:fldCharType="begin"/>
+            </w:r>
+            <w:r>
+              <w:rPr>
+                <w:noProof/>
+                <w:webHidden/>
+              </w:rPr>
+              <w:instrText xml:space="preserve"> PAGEREF _Toc220369300 \h </w:instrText>
+            </w:r>
+            <w:r>
+              <w:rPr>
+                <w:noProof/>
+                <w:webHidden/>
+              </w:rPr>
+            </w:r>
+            <w:r>
+              <w:rPr>
+                <w:noProof/>
+                <w:webHidden/>
+              </w:rPr>
+              <w:fldChar w:fldCharType="separate"/>
+            </w:r>
+            <w:r>
+              <w:rPr>
+                <w:noProof/>
+                <w:webHidden/>
+              </w:rPr>
+              <w:t>15</w:t>
+            </w:r>
+            <w:r>
+              <w:rPr>
+                <w:noProof/>
+                <w:webHidden/>
+              </w:rPr>
+              <w:fldChar w:fldCharType="end"/>
+            </w:r>
+          </w:hyperlink>
+        </w:p>
+        <w:p>
+          <w:pPr>
+            <w:pStyle w:val="Inhopg1"/>
+            <w:tabs>
+              <w:tab w:val="right" w:leader="dot" w:pos="9350"/>
+            </w:tabs>
+            <w:rPr>
+              <w:rFonts w:asciiTheme="minorHAnsi" w:eastAsiaTheme="minorEastAsia" w:hAnsiTheme="minorHAnsi" w:cstheme="minorBidi"/>
+              <w:noProof/>
+              <w:kern w:val="2"/>
+              <w:lang w:eastAsia="nl-NL"/>
+              <w14:ligatures w14:val="standardContextual"/>
+            </w:rPr>
+          </w:pPr>
+          <w:hyperlink w:anchor="_Toc220369301" w:history="1">
+            <w:r>
+              <w:rPr>
+                <w:rStyle w:val="Hyperlink"/>
+                <w:noProof/>
+                <w:w w:val="101"/>
+              </w:rPr>
+              <w:t>12</w:t>
+            </w:r>
+            <w:r>
+              <w:rPr>
+                <w:rFonts w:asciiTheme="minorHAnsi" w:eastAsiaTheme="minorEastAsia" w:hAnsiTheme="minorHAnsi" w:cstheme="minorBidi"/>
+                <w:noProof/>
+                <w:kern w:val="2"/>
+                <w:lang w:eastAsia="nl-NL"/>
+                <w14:ligatures w14:val="standardContextual"/>
+              </w:rPr>
+              <w:tab/>
+            </w:r>
+            <w:r>
+              <w:rPr>
+                <w:rStyle w:val="Hyperlink"/>
+                <w:noProof/>
+              </w:rPr>
+              <w:t>Test</w:t>
+            </w:r>
+            <w:r>
+              <w:rPr>
+                <w:noProof/>
+                <w:webHidden/>
+              </w:rPr>
+              <w:tab/>
+            </w:r>
+            <w:r>
+              <w:rPr>
+                <w:noProof/>
+                <w:webHidden/>
+              </w:rPr>
+              <w:fldChar w:fldCharType="begin"/>
+            </w:r>
+            <w:r>
+              <w:rPr>
+                <w:noProof/>
+                <w:webHidden/>
+              </w:rPr>
+              <w:instrText xml:space="preserve"> PAGEREF _Toc220369301 \h </w:instrText>
+            </w:r>
+            <w:r>
+              <w:rPr>
+                <w:noProof/>
+                <w:webHidden/>
+              </w:rPr>
+            </w:r>
+            <w:r>
+              <w:rPr>
+                <w:noProof/>
+                <w:webHidden/>
+              </w:rPr>
+              <w:fldChar w:fldCharType="separate"/>
+            </w:r>
+            <w:r>
+              <w:rPr>
+                <w:noProof/>
+                <w:webHidden/>
+              </w:rPr>
+              <w:t>16</w:t>
+            </w:r>
+            <w:r>
+              <w:rPr>
+                <w:noProof/>
+                <w:webHidden/>
+              </w:rPr>
+              <w:fldChar w:fldCharType="end"/>
+            </w:r>
+          </w:hyperlink>
+        </w:p>
+        <w:p>
+          <w:pPr>
+            <w:pStyle w:val="Inhopg1"/>
+            <w:tabs>
+              <w:tab w:val="right" w:leader="dot" w:pos="9350"/>
+            </w:tabs>
+            <w:rPr>
+              <w:rFonts w:asciiTheme="minorHAnsi" w:eastAsiaTheme="minorEastAsia" w:hAnsiTheme="minorHAnsi" w:cstheme="minorBidi"/>
+              <w:noProof/>
+              <w:kern w:val="2"/>
+              <w:lang w:eastAsia="nl-NL"/>
+              <w14:ligatures w14:val="standardContextual"/>
+            </w:rPr>
+          </w:pPr>
+          <w:hyperlink w:anchor="_Toc220369302" w:history="1">
+            <w:r>
+              <w:rPr>
+                <w:rStyle w:val="Hyperlink"/>
+                <w:noProof/>
+                <w:w w:val="101"/>
+              </w:rPr>
+              <w:t>13</w:t>
+            </w:r>
+            <w:r>
+              <w:rPr>
+                <w:rFonts w:asciiTheme="minorHAnsi" w:eastAsiaTheme="minorEastAsia" w:hAnsiTheme="minorHAnsi" w:cstheme="minorBidi"/>
+                <w:noProof/>
+                <w:kern w:val="2"/>
+                <w:lang w:eastAsia="nl-NL"/>
+                <w14:ligatures w14:val="standardContextual"/>
+              </w:rPr>
+              <w:tab/>
+            </w:r>
+            <w:r>
+              <w:rPr>
+                <w:rStyle w:val="Hyperlink"/>
+                <w:noProof/>
+              </w:rPr>
+              <w:t>Test</w:t>
+            </w:r>
+            <w:r>
+              <w:rPr>
+                <w:noProof/>
+                <w:webHidden/>
+              </w:rPr>
+              <w:tab/>
+            </w:r>
+            <w:r>
+              <w:rPr>
+                <w:noProof/>
+                <w:webHidden/>
+              </w:rPr>
+              <w:fldChar w:fldCharType="begin"/>
+            </w:r>
+            <w:r>
+              <w:rPr>
+                <w:noProof/>
+                <w:webHidden/>
+              </w:rPr>
+              <w:instrText xml:space="preserve"> PAGEREF _Toc220369302 \h </w:instrText>
+            </w:r>
+            <w:r>
+              <w:rPr>
+                <w:noProof/>
+                <w:webHidden/>
+              </w:rPr>
+            </w:r>
+            <w:r>
+              <w:rPr>
+                <w:noProof/>
+                <w:webHidden/>
+              </w:rPr>
+              <w:fldChar w:fldCharType="separate"/>
+            </w:r>
+            <w:r>
+              <w:rPr>
+                <w:noProof/>
+                <w:webHidden/>
+              </w:rPr>
+              <w:t>17</w:t>
+            </w:r>
+            <w:r>
+              <w:rPr>
+                <w:noProof/>
+                <w:webHidden/>
+              </w:rPr>
+              <w:fldChar w:fldCharType="end"/>
             </w:r>
           </w:hyperlink>
         </w:p>
@@ -2416,8 +3567,7 @@
         <w:pStyle w:val="Kop1"/>
         <w:ind w:left="136" w:firstLine="0"/>
       </w:pPr>
-      <w:bookmarkStart w:id="2" w:name="_bookmark1"/>
-      <w:bookmarkEnd w:id="2"/>
+      <w:bookmarkStart w:id="2" w:name="_Toc220369289"/>
       <w:r>
         <w:rPr>
           <w:color w:val="3D762A"/>
@@ -2427,6 +3577,7 @@
         <w:lastRenderedPageBreak/>
         <w:t>Inleiding</w:t>
       </w:r>
+      <w:bookmarkEnd w:id="2"/>
     </w:p>
     <w:p>
       <w:pPr>
@@ -2490,7 +3641,14 @@
           <w:i w:val="0"/>
           <w:iCs w:val="0"/>
         </w:rPr>
-        <w:t>De resultaten van deze tests geven inzicht in de kwaliteit van het product en vormen de basis voor eventuele verbeteringen voordat de webapplicatie definitief wordt opgeleverd</w:t>
+        <w:t>De resultaten van deze tests geven inzicht in de kwaliteit van het product en vormen de basis voor eventuele verbeteringen voordat de webapplicatie definitief wordt opgelever</w:t>
+      </w:r>
+      <w:r>
+        <w:rPr>
+          <w:i w:val="0"/>
+          <w:iCs w:val="0"/>
+        </w:rPr>
+        <w:t>d</w:t>
       </w:r>
     </w:p>
     <w:p>
@@ -2517,8 +3675,7 @@
         </w:tabs>
         <w:ind w:left="571" w:hanging="435"/>
       </w:pPr>
-      <w:bookmarkStart w:id="3" w:name="_bookmark3"/>
-      <w:bookmarkEnd w:id="3"/>
+      <w:bookmarkStart w:id="3" w:name="_Toc220369290"/>
       <w:r>
         <w:rPr>
           <w:color w:val="3D762A"/>
@@ -2528,6 +3685,7 @@
         <w:lastRenderedPageBreak/>
         <w:t>Test</w:t>
       </w:r>
+      <w:bookmarkEnd w:id="3"/>
     </w:p>
     <w:p>
       <w:pPr>
@@ -3288,16 +4446,6 @@
               </w:rPr>
               <w:t>Gehaald</w:t>
             </w:r>
-            <w:r>
-              <w:rPr>
-                <w:b/>
-                <w:bCs/>
-                <w:color w:val="FF0000"/>
-                <w:sz w:val="24"/>
-                <w:szCs w:val="24"/>
-              </w:rPr>
-              <w:t>/Gefaald</w:t>
-            </w:r>
           </w:p>
         </w:tc>
       </w:tr>
@@ -3350,6 +4498,7 @@
             <w:pPr>
               <w:pStyle w:val="TableParagraph"/>
               <w:spacing w:line="263" w:lineRule="exact"/>
+              <w:ind w:left="720" w:hanging="593"/>
               <w:rPr>
                 <w:b/>
                 <w:bCs/>
@@ -3409,6 +4558,7 @@
             <w:pPr>
               <w:pStyle w:val="TableParagraph"/>
               <w:spacing w:line="278" w:lineRule="exact"/>
+              <w:ind w:left="0"/>
               <w:rPr>
                 <w:b/>
                 <w:bCs/>
@@ -3448,8 +4598,7 @@
         </w:tabs>
         <w:ind w:left="571" w:hanging="435"/>
       </w:pPr>
-      <w:bookmarkStart w:id="4" w:name="_bookmark4"/>
-      <w:bookmarkEnd w:id="4"/>
+      <w:bookmarkStart w:id="4" w:name="_Toc220369291"/>
       <w:r>
         <w:rPr>
           <w:color w:val="3D762A"/>
@@ -3458,6 +4607,7 @@
         <w:lastRenderedPageBreak/>
         <w:t>Test</w:t>
       </w:r>
+      <w:bookmarkEnd w:id="4"/>
     </w:p>
     <w:p>
       <w:pPr>
@@ -4116,16 +5266,6 @@
               </w:rPr>
               <w:t>Gehaald</w:t>
             </w:r>
-            <w:r>
-              <w:rPr>
-                <w:b/>
-                <w:bCs/>
-                <w:color w:val="FF0000"/>
-                <w:sz w:val="24"/>
-                <w:szCs w:val="24"/>
-              </w:rPr>
-              <w:t>/Gefaald</w:t>
-            </w:r>
           </w:p>
         </w:tc>
       </w:tr>
@@ -4276,6 +5416,7 @@
         </w:tabs>
         <w:ind w:left="571" w:hanging="435"/>
       </w:pPr>
+      <w:bookmarkStart w:id="5" w:name="_Toc220369292"/>
       <w:r>
         <w:rPr>
           <w:color w:val="3D762A"/>
@@ -4283,6 +5424,7 @@
         <w:lastRenderedPageBreak/>
         <w:t>Test</w:t>
       </w:r>
+      <w:bookmarkEnd w:id="5"/>
     </w:p>
     <w:p>
       <w:pPr>
@@ -5008,16 +6150,6 @@
               </w:rPr>
               <w:t>Gehaald</w:t>
             </w:r>
-            <w:r>
-              <w:rPr>
-                <w:b/>
-                <w:bCs/>
-                <w:color w:val="FF0000"/>
-                <w:sz w:val="24"/>
-                <w:szCs w:val="24"/>
-              </w:rPr>
-              <w:t>/Gefaald</w:t>
-            </w:r>
           </w:p>
         </w:tc>
       </w:tr>
@@ -5168,6 +6300,7 @@
         </w:tabs>
         <w:ind w:left="571" w:hanging="435"/>
       </w:pPr>
+      <w:bookmarkStart w:id="6" w:name="_Toc220369293"/>
       <w:r>
         <w:rPr>
           <w:color w:val="3D762A"/>
@@ -5175,6 +6308,7 @@
         <w:lastRenderedPageBreak/>
         <w:t>Test</w:t>
       </w:r>
+      <w:bookmarkEnd w:id="6"/>
     </w:p>
     <w:p>
       <w:pPr>
@@ -5543,7 +6677,25 @@
                 <w:sz w:val="24"/>
                 <w:szCs w:val="24"/>
               </w:rPr>
-              <w:t xml:space="preserve"> nu een dashboard met klassen. </w:t>
+              <w:t xml:space="preserve"> nu een dashboard met</w:t>
+            </w:r>
+            <w:r>
+              <w:rPr>
+                <w:b/>
+                <w:bCs/>
+                <w:sz w:val="24"/>
+                <w:szCs w:val="24"/>
+              </w:rPr>
+              <w:t xml:space="preserve"> alle leerlingen</w:t>
+            </w:r>
+            <w:r>
+              <w:rPr>
+                <w:b/>
+                <w:bCs/>
+                <w:sz w:val="24"/>
+                <w:szCs w:val="24"/>
+              </w:rPr>
+              <w:t xml:space="preserve">. </w:t>
             </w:r>
           </w:p>
           <w:p>
@@ -5591,7 +6743,25 @@
                 <w:sz w:val="24"/>
                 <w:szCs w:val="24"/>
               </w:rPr>
-              <w:t>klas.</w:t>
+              <w:t>klas</w:t>
+            </w:r>
+            <w:r>
+              <w:rPr>
+                <w:b/>
+                <w:bCs/>
+                <w:sz w:val="24"/>
+                <w:szCs w:val="24"/>
+              </w:rPr>
+              <w:t xml:space="preserve"> via de filter</w:t>
+            </w:r>
+            <w:r>
+              <w:rPr>
+                <w:b/>
+                <w:bCs/>
+                <w:sz w:val="24"/>
+                <w:szCs w:val="24"/>
+              </w:rPr>
+              <w:t>.</w:t>
             </w:r>
           </w:p>
           <w:p>
@@ -5621,7 +6791,25 @@
                 <w:sz w:val="24"/>
                 <w:szCs w:val="24"/>
               </w:rPr>
-              <w:t xml:space="preserve">Vervolgens klik je linksboven op de terugkoppel teken. </w:t>
+              <w:t xml:space="preserve">Vervolgens klik je </w:t>
+            </w:r>
+            <w:r>
+              <w:rPr>
+                <w:b/>
+                <w:bCs/>
+                <w:sz w:val="24"/>
+                <w:szCs w:val="24"/>
+              </w:rPr>
+              <w:t>op de filter knop</w:t>
+            </w:r>
+            <w:r>
+              <w:rPr>
+                <w:b/>
+                <w:bCs/>
+                <w:sz w:val="24"/>
+                <w:szCs w:val="24"/>
+              </w:rPr>
+              <w:t xml:space="preserve">. </w:t>
             </w:r>
           </w:p>
           <w:p>
@@ -5651,25 +6839,16 @@
                 <w:sz w:val="24"/>
                 <w:szCs w:val="24"/>
               </w:rPr>
-              <w:t xml:space="preserve">Klik op een andere </w:t>
-            </w:r>
-            <w:r>
-              <w:rPr>
-                <w:b/>
-                <w:bCs/>
-                <w:sz w:val="24"/>
-                <w:szCs w:val="24"/>
-              </w:rPr>
-              <w:t xml:space="preserve"> willekeurige </w:t>
-            </w:r>
-            <w:r>
-              <w:rPr>
-                <w:b/>
-                <w:bCs/>
-                <w:sz w:val="24"/>
-                <w:szCs w:val="24"/>
-              </w:rPr>
-              <w:t>klas.</w:t>
+              <w:t>Doe dit opnieuw om een andere klas te zien</w:t>
+            </w:r>
+            <w:r>
+              <w:rPr>
+                <w:b/>
+                <w:bCs/>
+                <w:sz w:val="24"/>
+                <w:szCs w:val="24"/>
+              </w:rPr>
+              <w:t>.</w:t>
             </w:r>
           </w:p>
         </w:tc>
@@ -5872,16 +7051,6 @@
                 <w:szCs w:val="24"/>
               </w:rPr>
               <w:t>Gehaald</w:t>
-            </w:r>
-            <w:r>
-              <w:rPr>
-                <w:b/>
-                <w:bCs/>
-                <w:color w:val="FF0000"/>
-                <w:sz w:val="24"/>
-                <w:szCs w:val="24"/>
-              </w:rPr>
-              <w:t>/Gefaald</w:t>
             </w:r>
           </w:p>
         </w:tc>
@@ -6030,6 +7199,7 @@
         </w:tabs>
         <w:ind w:left="571" w:hanging="435"/>
       </w:pPr>
+      <w:bookmarkStart w:id="7" w:name="_Toc220369294"/>
       <w:r>
         <w:rPr>
           <w:color w:val="3D762A"/>
@@ -6037,6 +7207,7 @@
         <w:lastRenderedPageBreak/>
         <w:t>Test</w:t>
       </w:r>
+      <w:bookmarkEnd w:id="7"/>
     </w:p>
     <w:p>
       <w:pPr>
@@ -6678,16 +7849,6 @@
               </w:rPr>
               <w:t>Gehaald</w:t>
             </w:r>
-            <w:r>
-              <w:rPr>
-                <w:b/>
-                <w:bCs/>
-                <w:color w:val="FF0000"/>
-                <w:sz w:val="24"/>
-                <w:szCs w:val="24"/>
-              </w:rPr>
-              <w:t>/Gefaald</w:t>
-            </w:r>
           </w:p>
         </w:tc>
       </w:tr>
@@ -6835,6 +7996,7 @@
         </w:tabs>
         <w:ind w:left="571" w:hanging="435"/>
       </w:pPr>
+      <w:bookmarkStart w:id="8" w:name="_Toc220369295"/>
       <w:r>
         <w:rPr>
           <w:color w:val="3D762A"/>
@@ -6842,6 +8004,7 @@
         <w:lastRenderedPageBreak/>
         <w:t>Test</w:t>
       </w:r>
+      <w:bookmarkEnd w:id="8"/>
     </w:p>
     <w:p>
       <w:pPr>
@@ -7548,16 +8711,6 @@
               </w:rPr>
               <w:t>Gehaald</w:t>
             </w:r>
-            <w:r>
-              <w:rPr>
-                <w:b/>
-                <w:bCs/>
-                <w:color w:val="FF0000"/>
-                <w:sz w:val="24"/>
-                <w:szCs w:val="24"/>
-              </w:rPr>
-              <w:t>/Gefaald</w:t>
-            </w:r>
           </w:p>
         </w:tc>
       </w:tr>
@@ -7705,6 +8858,7 @@
         </w:tabs>
         <w:ind w:left="571" w:hanging="435"/>
       </w:pPr>
+      <w:bookmarkStart w:id="9" w:name="_Toc220369296"/>
       <w:r>
         <w:rPr>
           <w:color w:val="3D762A"/>
@@ -7712,6 +8866,7 @@
         <w:lastRenderedPageBreak/>
         <w:t>Test</w:t>
       </w:r>
+      <w:bookmarkEnd w:id="9"/>
     </w:p>
     <w:p>
       <w:pPr>
@@ -8357,16 +9512,6 @@
               </w:rPr>
               <w:t>Gehaald</w:t>
             </w:r>
-            <w:r>
-              <w:rPr>
-                <w:b/>
-                <w:bCs/>
-                <w:color w:val="FF0000"/>
-                <w:sz w:val="24"/>
-                <w:szCs w:val="24"/>
-              </w:rPr>
-              <w:t>/Gefaald</w:t>
-            </w:r>
           </w:p>
         </w:tc>
       </w:tr>
@@ -8514,6 +9659,7 @@
         </w:tabs>
         <w:ind w:left="571" w:hanging="435"/>
       </w:pPr>
+      <w:bookmarkStart w:id="10" w:name="_Toc220369297"/>
       <w:r>
         <w:rPr>
           <w:color w:val="3D762A"/>
@@ -8521,6 +9667,7 @@
         <w:lastRenderedPageBreak/>
         <w:t>Test</w:t>
       </w:r>
+      <w:bookmarkEnd w:id="10"/>
     </w:p>
     <w:p>
       <w:pPr>
@@ -8868,7 +10015,25 @@
                 <w:sz w:val="24"/>
                 <w:szCs w:val="24"/>
               </w:rPr>
-              <w:t xml:space="preserve">klas. </w:t>
+              <w:t>klas</w:t>
+            </w:r>
+            <w:r>
+              <w:rPr>
+                <w:b/>
+                <w:bCs/>
+                <w:sz w:val="24"/>
+                <w:szCs w:val="24"/>
+              </w:rPr>
+              <w:t xml:space="preserve"> via het klassenoverzicht</w:t>
+            </w:r>
+            <w:r>
+              <w:rPr>
+                <w:b/>
+                <w:bCs/>
+                <w:sz w:val="24"/>
+                <w:szCs w:val="24"/>
+              </w:rPr>
+              <w:t xml:space="preserve">. </w:t>
             </w:r>
           </w:p>
           <w:p>
@@ -9150,16 +10315,6 @@
               </w:rPr>
               <w:t>Gehaald</w:t>
             </w:r>
-            <w:r>
-              <w:rPr>
-                <w:b/>
-                <w:bCs/>
-                <w:color w:val="FF0000"/>
-                <w:sz w:val="24"/>
-                <w:szCs w:val="24"/>
-              </w:rPr>
-              <w:t>/Gefaald</w:t>
-            </w:r>
           </w:p>
         </w:tc>
       </w:tr>
@@ -9307,6 +10462,7 @@
         </w:tabs>
         <w:ind w:left="571" w:hanging="435"/>
       </w:pPr>
+      <w:bookmarkStart w:id="11" w:name="_Toc220369298"/>
       <w:r>
         <w:rPr>
           <w:color w:val="3D762A"/>
@@ -9314,6 +10470,7 @@
         <w:lastRenderedPageBreak/>
         <w:t>Test</w:t>
       </w:r>
+      <w:bookmarkEnd w:id="11"/>
     </w:p>
     <w:p>
       <w:pPr>
@@ -9643,25 +10800,16 @@
                 <w:sz w:val="24"/>
                 <w:szCs w:val="24"/>
               </w:rPr>
-              <w:t>Ga naar een</w:t>
-            </w:r>
-            <w:r>
-              <w:rPr>
-                <w:b/>
-                <w:bCs/>
-                <w:sz w:val="24"/>
-                <w:szCs w:val="24"/>
-              </w:rPr>
-              <w:t xml:space="preserve"> willekeurige</w:t>
-            </w:r>
-            <w:r>
-              <w:rPr>
-                <w:b/>
-                <w:bCs/>
-                <w:sz w:val="24"/>
-                <w:szCs w:val="24"/>
-              </w:rPr>
-              <w:t xml:space="preserve"> klas.</w:t>
+              <w:t xml:space="preserve">Ga naar </w:t>
+            </w:r>
+            <w:r>
+              <w:rPr>
+                <w:b/>
+                <w:bCs/>
+                <w:sz w:val="24"/>
+                <w:szCs w:val="24"/>
+              </w:rPr>
+              <w:t>het dashboard</w:t>
             </w:r>
           </w:p>
           <w:p>
@@ -9895,16 +11043,6 @@
               </w:rPr>
               <w:t>Gehaald</w:t>
             </w:r>
-            <w:r>
-              <w:rPr>
-                <w:b/>
-                <w:bCs/>
-                <w:color w:val="FF0000"/>
-                <w:sz w:val="24"/>
-                <w:szCs w:val="24"/>
-              </w:rPr>
-              <w:t>/Gefaald</w:t>
-            </w:r>
           </w:p>
         </w:tc>
       </w:tr>
@@ -10057,8 +11195,16 @@
           <w:color w:val="3D762A"/>
         </w:rPr>
         <w:lastRenderedPageBreak/>
-        <w:t xml:space="preserve"> Test</w:t>
+        <w:t xml:space="preserve"> </w:t>
       </w:r>
+      <w:bookmarkStart w:id="12" w:name="_Toc220369299"/>
+      <w:r>
+        <w:rPr>
+          <w:color w:val="3D762A"/>
+        </w:rPr>
+        <w:t>Test</w:t>
+      </w:r>
+      <w:bookmarkEnd w:id="12"/>
     </w:p>
     <w:p>
       <w:pPr>
@@ -10416,7 +11562,7 @@
                 <w:sz w:val="24"/>
                 <w:szCs w:val="24"/>
               </w:rPr>
-              <w:t xml:space="preserve"> klas.</w:t>
+              <w:t xml:space="preserve"> leerling.</w:t>
             </w:r>
           </w:p>
           <w:p>
@@ -10446,25 +11592,25 @@
                 <w:sz w:val="24"/>
                 <w:szCs w:val="24"/>
               </w:rPr>
-              <w:t xml:space="preserve">Ga naar </w:t>
-            </w:r>
-            <w:r>
-              <w:rPr>
-                <w:b/>
-                <w:bCs/>
-                <w:sz w:val="24"/>
-                <w:szCs w:val="24"/>
-              </w:rPr>
-              <w:t>een willekeurige</w:t>
-            </w:r>
-            <w:r>
-              <w:rPr>
-                <w:b/>
-                <w:bCs/>
-                <w:sz w:val="24"/>
-                <w:szCs w:val="24"/>
-              </w:rPr>
-              <w:t xml:space="preserve"> leerling.</w:t>
+              <w:t>Klik op</w:t>
+            </w:r>
+            <w:r>
+              <w:rPr>
+                <w:b/>
+                <w:bCs/>
+                <w:sz w:val="24"/>
+                <w:szCs w:val="24"/>
+              </w:rPr>
+              <w:t xml:space="preserve"> een willekeurige</w:t>
+            </w:r>
+            <w:r>
+              <w:rPr>
+                <w:b/>
+                <w:bCs/>
+                <w:sz w:val="24"/>
+                <w:szCs w:val="24"/>
+              </w:rPr>
+              <w:t xml:space="preserve"> overtreding.</w:t>
             </w:r>
           </w:p>
           <w:p>
@@ -10494,63 +11640,6 @@
                 <w:sz w:val="24"/>
                 <w:szCs w:val="24"/>
               </w:rPr>
-              <w:t>Klik op</w:t>
-            </w:r>
-            <w:r>
-              <w:rPr>
-                <w:b/>
-                <w:bCs/>
-                <w:sz w:val="24"/>
-                <w:szCs w:val="24"/>
-              </w:rPr>
-              <w:t xml:space="preserve"> </w:t>
-            </w:r>
-            <w:r>
-              <w:rPr>
-                <w:b/>
-                <w:bCs/>
-                <w:sz w:val="24"/>
-                <w:szCs w:val="24"/>
-              </w:rPr>
-              <w:t>een willekeurige</w:t>
-            </w:r>
-            <w:r>
-              <w:rPr>
-                <w:b/>
-                <w:bCs/>
-                <w:sz w:val="24"/>
-                <w:szCs w:val="24"/>
-              </w:rPr>
-              <w:t xml:space="preserve"> overtreding.</w:t>
-            </w:r>
-          </w:p>
-          <w:p>
-            <w:pPr>
-              <w:pStyle w:val="TableParagraph"/>
-              <w:numPr>
-                <w:ilvl w:val="0"/>
-                <w:numId w:val="5"/>
-              </w:numPr>
-              <w:tabs>
-                <w:tab w:val="left" w:pos="484"/>
-                <w:tab w:val="left" w:pos="487"/>
-              </w:tabs>
-              <w:spacing w:before="16" w:line="280" w:lineRule="atLeast"/>
-              <w:ind w:right="796"/>
-              <w:rPr>
-                <w:b/>
-                <w:bCs/>
-                <w:sz w:val="24"/>
-                <w:szCs w:val="24"/>
-              </w:rPr>
-            </w:pPr>
-            <w:r>
-              <w:rPr>
-                <w:b/>
-                <w:bCs/>
-                <w:sz w:val="24"/>
-                <w:szCs w:val="24"/>
-              </w:rPr>
               <w:t>Vervolgens klik op overtreding toevoegen.</w:t>
             </w:r>
           </w:p>
@@ -10754,16 +11843,6 @@
                 <w:szCs w:val="24"/>
               </w:rPr>
               <w:t>Gehaald</w:t>
-            </w:r>
-            <w:r>
-              <w:rPr>
-                <w:b/>
-                <w:bCs/>
-                <w:color w:val="FF0000"/>
-                <w:sz w:val="24"/>
-                <w:szCs w:val="24"/>
-              </w:rPr>
-              <w:t>/Gefaald</w:t>
             </w:r>
           </w:p>
         </w:tc>
@@ -10917,8 +11996,16 @@
           <w:color w:val="3D762A"/>
         </w:rPr>
         <w:lastRenderedPageBreak/>
-        <w:t xml:space="preserve"> Test</w:t>
+        <w:t xml:space="preserve"> </w:t>
       </w:r>
+      <w:bookmarkStart w:id="13" w:name="_Toc220369300"/>
+      <w:r>
+        <w:rPr>
+          <w:color w:val="3D762A"/>
+        </w:rPr>
+        <w:t>Test</w:t>
+      </w:r>
+      <w:bookmarkEnd w:id="13"/>
     </w:p>
     <w:p>
       <w:pPr>
@@ -11276,7 +12363,7 @@
                 <w:sz w:val="24"/>
                 <w:szCs w:val="24"/>
               </w:rPr>
-              <w:t xml:space="preserve"> klas.</w:t>
+              <w:t xml:space="preserve"> leerling.</w:t>
             </w:r>
           </w:p>
           <w:p>
@@ -11306,25 +12393,25 @@
                 <w:sz w:val="24"/>
                 <w:szCs w:val="24"/>
               </w:rPr>
-              <w:t xml:space="preserve">Ga naar </w:t>
-            </w:r>
-            <w:r>
-              <w:rPr>
-                <w:b/>
-                <w:bCs/>
-                <w:sz w:val="24"/>
-                <w:szCs w:val="24"/>
-              </w:rPr>
-              <w:t>een willekeurige</w:t>
-            </w:r>
-            <w:r>
-              <w:rPr>
-                <w:b/>
-                <w:bCs/>
-                <w:sz w:val="24"/>
-                <w:szCs w:val="24"/>
-              </w:rPr>
-              <w:t xml:space="preserve"> leerling.</w:t>
+              <w:t>Voeg</w:t>
+            </w:r>
+            <w:r>
+              <w:rPr>
+                <w:b/>
+                <w:bCs/>
+                <w:sz w:val="24"/>
+                <w:szCs w:val="24"/>
+              </w:rPr>
+              <w:t xml:space="preserve"> een willekeurige</w:t>
+            </w:r>
+            <w:r>
+              <w:rPr>
+                <w:b/>
+                <w:bCs/>
+                <w:sz w:val="24"/>
+                <w:szCs w:val="24"/>
+              </w:rPr>
+              <w:t xml:space="preserve"> overtreding toe.</w:t>
             </w:r>
           </w:p>
           <w:p>
@@ -11354,7 +12441,45 @@
                 <w:sz w:val="24"/>
                 <w:szCs w:val="24"/>
               </w:rPr>
-              <w:t>Vervolgens klik op overtredingen.</w:t>
+              <w:t xml:space="preserve">Kies </w:t>
+            </w:r>
+            <w:r>
+              <w:rPr>
+                <w:b/>
+                <w:bCs/>
+                <w:sz w:val="24"/>
+                <w:szCs w:val="24"/>
+              </w:rPr>
+              <w:t xml:space="preserve">een willekeurige </w:t>
+            </w:r>
+            <w:r>
+              <w:rPr>
+                <w:b/>
+                <w:bCs/>
+                <w:sz w:val="24"/>
+                <w:szCs w:val="24"/>
+              </w:rPr>
+              <w:t xml:space="preserve">type overtreding. Je kunt hieruit kiezen in een </w:t>
+            </w:r>
+            <w:proofErr w:type="spellStart"/>
+            <w:r>
+              <w:rPr>
+                <w:b/>
+                <w:bCs/>
+                <w:sz w:val="24"/>
+                <w:szCs w:val="24"/>
+              </w:rPr>
+              <w:t>dropdown</w:t>
+            </w:r>
+            <w:proofErr w:type="spellEnd"/>
+            <w:r>
+              <w:rPr>
+                <w:b/>
+                <w:bCs/>
+                <w:sz w:val="24"/>
+                <w:szCs w:val="24"/>
+              </w:rPr>
+              <w:t xml:space="preserve"> menu.</w:t>
             </w:r>
           </w:p>
           <w:p>
@@ -11384,161 +12509,6 @@
                 <w:sz w:val="24"/>
                 <w:szCs w:val="24"/>
               </w:rPr>
-              <w:t>Voeg</w:t>
-            </w:r>
-            <w:r>
-              <w:rPr>
-                <w:b/>
-                <w:bCs/>
-                <w:sz w:val="24"/>
-                <w:szCs w:val="24"/>
-              </w:rPr>
-              <w:t xml:space="preserve"> </w:t>
-            </w:r>
-            <w:r>
-              <w:rPr>
-                <w:b/>
-                <w:bCs/>
-                <w:sz w:val="24"/>
-                <w:szCs w:val="24"/>
-              </w:rPr>
-              <w:t>een willekeurige</w:t>
-            </w:r>
-            <w:r>
-              <w:rPr>
-                <w:b/>
-                <w:bCs/>
-                <w:sz w:val="24"/>
-                <w:szCs w:val="24"/>
-              </w:rPr>
-              <w:t xml:space="preserve"> overtreding toe.</w:t>
-            </w:r>
-          </w:p>
-          <w:p>
-            <w:pPr>
-              <w:pStyle w:val="TableParagraph"/>
-              <w:numPr>
-                <w:ilvl w:val="0"/>
-                <w:numId w:val="3"/>
-              </w:numPr>
-              <w:tabs>
-                <w:tab w:val="left" w:pos="484"/>
-                <w:tab w:val="left" w:pos="487"/>
-              </w:tabs>
-              <w:spacing w:before="16" w:line="280" w:lineRule="atLeast"/>
-              <w:ind w:right="796"/>
-              <w:rPr>
-                <w:b/>
-                <w:bCs/>
-                <w:sz w:val="24"/>
-                <w:szCs w:val="24"/>
-              </w:rPr>
-            </w:pPr>
-            <w:r>
-              <w:rPr>
-                <w:b/>
-                <w:bCs/>
-                <w:sz w:val="24"/>
-                <w:szCs w:val="24"/>
-              </w:rPr>
-              <w:t xml:space="preserve">Kies </w:t>
-            </w:r>
-            <w:r>
-              <w:rPr>
-                <w:b/>
-                <w:bCs/>
-                <w:sz w:val="24"/>
-                <w:szCs w:val="24"/>
-              </w:rPr>
-              <w:t xml:space="preserve">een willekeurige </w:t>
-            </w:r>
-            <w:r>
-              <w:rPr>
-                <w:b/>
-                <w:bCs/>
-                <w:sz w:val="24"/>
-                <w:szCs w:val="24"/>
-              </w:rPr>
-              <w:t xml:space="preserve">type overtreding. Je kunt hieruit kiezen in een </w:t>
-            </w:r>
-            <w:proofErr w:type="spellStart"/>
-            <w:r>
-              <w:rPr>
-                <w:b/>
-                <w:bCs/>
-                <w:sz w:val="24"/>
-                <w:szCs w:val="24"/>
-              </w:rPr>
-              <w:t>dropdown</w:t>
-            </w:r>
-            <w:proofErr w:type="spellEnd"/>
-            <w:r>
-              <w:rPr>
-                <w:b/>
-                <w:bCs/>
-                <w:sz w:val="24"/>
-                <w:szCs w:val="24"/>
-              </w:rPr>
-              <w:t xml:space="preserve"> menu.</w:t>
-            </w:r>
-          </w:p>
-          <w:p>
-            <w:pPr>
-              <w:pStyle w:val="TableParagraph"/>
-              <w:numPr>
-                <w:ilvl w:val="0"/>
-                <w:numId w:val="3"/>
-              </w:numPr>
-              <w:tabs>
-                <w:tab w:val="left" w:pos="484"/>
-                <w:tab w:val="left" w:pos="487"/>
-              </w:tabs>
-              <w:spacing w:before="16" w:line="280" w:lineRule="atLeast"/>
-              <w:ind w:right="796"/>
-              <w:rPr>
-                <w:b/>
-                <w:bCs/>
-                <w:sz w:val="24"/>
-                <w:szCs w:val="24"/>
-              </w:rPr>
-            </w:pPr>
-            <w:r>
-              <w:rPr>
-                <w:b/>
-                <w:bCs/>
-                <w:sz w:val="24"/>
-                <w:szCs w:val="24"/>
-              </w:rPr>
-              <w:t xml:space="preserve">Vervolgens klik op een type overtreding. </w:t>
-            </w:r>
-          </w:p>
-          <w:p>
-            <w:pPr>
-              <w:pStyle w:val="TableParagraph"/>
-              <w:numPr>
-                <w:ilvl w:val="0"/>
-                <w:numId w:val="3"/>
-              </w:numPr>
-              <w:tabs>
-                <w:tab w:val="left" w:pos="484"/>
-                <w:tab w:val="left" w:pos="487"/>
-              </w:tabs>
-              <w:spacing w:before="16" w:line="280" w:lineRule="atLeast"/>
-              <w:ind w:right="796"/>
-              <w:rPr>
-                <w:b/>
-                <w:bCs/>
-                <w:sz w:val="24"/>
-                <w:szCs w:val="24"/>
-              </w:rPr>
-            </w:pPr>
-            <w:r>
-              <w:rPr>
-                <w:b/>
-                <w:bCs/>
-                <w:sz w:val="24"/>
-                <w:szCs w:val="24"/>
-              </w:rPr>
               <w:t>Daarna toevoegen.</w:t>
             </w:r>
           </w:p>
@@ -11742,16 +12712,6 @@
                 <w:szCs w:val="24"/>
               </w:rPr>
               <w:t>Gehaald</w:t>
-            </w:r>
-            <w:r>
-              <w:rPr>
-                <w:b/>
-                <w:bCs/>
-                <w:color w:val="FF0000"/>
-                <w:sz w:val="24"/>
-                <w:szCs w:val="24"/>
-              </w:rPr>
-              <w:t>/Gefaald</w:t>
             </w:r>
           </w:p>
         </w:tc>
@@ -11905,8 +12865,16 @@
           <w:color w:val="3D762A"/>
         </w:rPr>
         <w:lastRenderedPageBreak/>
-        <w:t xml:space="preserve"> Test</w:t>
+        <w:t xml:space="preserve"> </w:t>
       </w:r>
+      <w:bookmarkStart w:id="14" w:name="_Toc220369301"/>
+      <w:r>
+        <w:rPr>
+          <w:color w:val="3D762A"/>
+        </w:rPr>
+        <w:t>Test</w:t>
+      </w:r>
+      <w:bookmarkEnd w:id="14"/>
     </w:p>
     <w:p>
       <w:pPr>
@@ -12429,7 +13397,7 @@
                 <w:sz w:val="24"/>
                 <w:szCs w:val="24"/>
               </w:rPr>
-              <w:t>Geef het type overtreding aan.</w:t>
+              <w:t>Vervolgens kies de zwaarte overtreding onder het kopje “Zwaarte”.</w:t>
             </w:r>
           </w:p>
           <w:p>
@@ -12459,36 +13427,6 @@
                 <w:sz w:val="24"/>
                 <w:szCs w:val="24"/>
               </w:rPr>
-              <w:t>Vervolgens kies de zwaarte overtreding onder het kopje “Zwaarte overtreding”.</w:t>
-            </w:r>
-          </w:p>
-          <w:p>
-            <w:pPr>
-              <w:pStyle w:val="TableParagraph"/>
-              <w:numPr>
-                <w:ilvl w:val="0"/>
-                <w:numId w:val="2"/>
-              </w:numPr>
-              <w:tabs>
-                <w:tab w:val="left" w:pos="484"/>
-                <w:tab w:val="left" w:pos="487"/>
-              </w:tabs>
-              <w:spacing w:before="16" w:line="280" w:lineRule="atLeast"/>
-              <w:ind w:right="796"/>
-              <w:rPr>
-                <w:b/>
-                <w:bCs/>
-                <w:sz w:val="24"/>
-                <w:szCs w:val="24"/>
-              </w:rPr>
-            </w:pPr>
-            <w:r>
-              <w:rPr>
-                <w:b/>
-                <w:bCs/>
-                <w:sz w:val="24"/>
-                <w:szCs w:val="24"/>
-              </w:rPr>
               <w:t>Voeg overtreding toe.</w:t>
             </w:r>
           </w:p>
@@ -12692,16 +13630,6 @@
                 <w:szCs w:val="24"/>
               </w:rPr>
               <w:t>Gehaald</w:t>
-            </w:r>
-            <w:r>
-              <w:rPr>
-                <w:b/>
-                <w:bCs/>
-                <w:color w:val="FF0000"/>
-                <w:sz w:val="24"/>
-                <w:szCs w:val="24"/>
-              </w:rPr>
-              <w:t>/Gefaald</w:t>
             </w:r>
           </w:p>
         </w:tc>
@@ -12855,8 +13783,16 @@
           <w:color w:val="3D762A"/>
         </w:rPr>
         <w:lastRenderedPageBreak/>
-        <w:t xml:space="preserve"> Test</w:t>
+        <w:t xml:space="preserve"> </w:t>
       </w:r>
+      <w:bookmarkStart w:id="15" w:name="_Toc220369302"/>
+      <w:r>
+        <w:rPr>
+          <w:color w:val="3D762A"/>
+        </w:rPr>
+        <w:t>Test</w:t>
+      </w:r>
+      <w:bookmarkEnd w:id="15"/>
     </w:p>
     <w:p>
       <w:pPr>
@@ -13370,7 +14306,7 @@
                 <w:sz w:val="24"/>
                 <w:szCs w:val="24"/>
               </w:rPr>
-              <w:t>Geef het type overtreding aan.</w:t>
+              <w:t>Vervolgens kies de zwaarte overtreding onder het kopje “Zwaarte overtreding”.</w:t>
             </w:r>
           </w:p>
           <w:p>
@@ -13400,7 +14336,7 @@
                 <w:sz w:val="24"/>
                 <w:szCs w:val="24"/>
               </w:rPr>
-              <w:t>Vervolgens kies de zwaarte overtreding onder het kopje “Zwaarte overtreding”.</w:t>
+              <w:t>Voeg overtreding toe.</w:t>
             </w:r>
           </w:p>
           <w:p>
@@ -13430,36 +14366,6 @@
                 <w:sz w:val="24"/>
                 <w:szCs w:val="24"/>
               </w:rPr>
-              <w:t>Voeg overtreding toe.</w:t>
-            </w:r>
-          </w:p>
-          <w:p>
-            <w:pPr>
-              <w:pStyle w:val="TableParagraph"/>
-              <w:numPr>
-                <w:ilvl w:val="0"/>
-                <w:numId w:val="1"/>
-              </w:numPr>
-              <w:tabs>
-                <w:tab w:val="left" w:pos="484"/>
-                <w:tab w:val="left" w:pos="487"/>
-              </w:tabs>
-              <w:spacing w:before="16" w:line="280" w:lineRule="atLeast"/>
-              <w:ind w:right="796"/>
-              <w:rPr>
-                <w:b/>
-                <w:bCs/>
-                <w:sz w:val="24"/>
-                <w:szCs w:val="24"/>
-              </w:rPr>
-            </w:pPr>
-            <w:r>
-              <w:rPr>
-                <w:b/>
-                <w:bCs/>
-                <w:sz w:val="24"/>
-                <w:szCs w:val="24"/>
-              </w:rPr>
               <w:t>Laat de sanctie genereren door de overtreding toe te voegen.</w:t>
             </w:r>
           </w:p>
@@ -13663,16 +14569,6 @@
                 <w:szCs w:val="24"/>
               </w:rPr>
               <w:t>Gehaald</w:t>
-            </w:r>
-            <w:r>
-              <w:rPr>
-                <w:b/>
-                <w:bCs/>
-                <w:color w:val="FF0000"/>
-                <w:sz w:val="24"/>
-                <w:szCs w:val="24"/>
-              </w:rPr>
-              <w:t>/Gefaald</w:t>
             </w:r>
           </w:p>
         </w:tc>
@@ -17193,6 +18089,7 @@
   <w:style w:type="character" w:default="1" w:styleId="Standaardalinea-lettertype">
     <w:name w:val="Default Paragraph Font"/>
     <w:uiPriority w:val="1"/>
+    <w:semiHidden/>
     <w:unhideWhenUsed/>
   </w:style>
   <w:style w:type="table" w:default="1" w:styleId="Standaardtabel">
@@ -17219,7 +18116,7 @@
   <w:style w:type="paragraph" w:styleId="Inhopg1">
     <w:name w:val="toc 1"/>
     <w:basedOn w:val="Standaard"/>
-    <w:uiPriority w:val="1"/>
+    <w:uiPriority w:val="39"/>
     <w:qFormat/>
     <w:pPr>
       <w:spacing w:before="156"/>
@@ -17370,6 +18267,17 @@
         <w:insideV w:val="single" w:sz="4" w:space="0" w:color="000000" w:themeColor="text1"/>
       </w:tblBorders>
     </w:tblPr>
+  </w:style>
+  <w:style w:type="character" w:styleId="Hyperlink">
+    <w:name w:val="Hyperlink"/>
+    <w:basedOn w:val="Standaardalinea-lettertype"/>
+    <w:uiPriority w:val="99"/>
+    <w:unhideWhenUsed/>
+    <w:rsid w:val="002B5DD1"/>
+    <w:rPr>
+      <w:color w:val="0000FF" w:themeColor="hyperlink"/>
+      <w:u w:val="single"/>
+    </w:rPr>
   </w:style>
 </w:styles>
 </file>

</xml_diff>